<commit_message>
Update SARAH report document
</commit_message>
<xml_diff>
--- a/SARAH/Report App軟體卻校報告_20250210_V1.docx
+++ b/SARAH/Report App軟體卻校報告_20250210_V1.docx
@@ -400,7 +400,6 @@
           <w:sz w:val="28"/>
           <w:szCs w:val="28"/>
         </w:rPr>
-        <w:lastRenderedPageBreak/>
         <w:t>基本資訊</w:t>
       </w:r>
     </w:p>
@@ -440,6 +439,7 @@
                 <w:sz w:val="28"/>
                 <w:szCs w:val="28"/>
               </w:rPr>
+              <w:lastRenderedPageBreak/>
               <w:t>軟體名稱</w:t>
             </w:r>
           </w:p>
@@ -702,6 +702,14 @@
               </w:rPr>
               <w:t>10</w:t>
             </w:r>
+            <w:r>
+              <w:rPr>
+                <w:rFonts w:ascii="Times New Roman" w:eastAsia="標楷體" w:hAnsi="Times New Roman" w:cs="Times New Roman" w:hint="eastAsia"/>
+                <w:sz w:val="28"/>
+                <w:szCs w:val="28"/>
+              </w:rPr>
+              <w:t>0000000000000000000000</w:t>
+            </w:r>
           </w:p>
         </w:tc>
       </w:tr>
@@ -925,325 +933,7 @@
           <w:sz w:val="28"/>
           <w:szCs w:val="28"/>
         </w:rPr>
-        <w:t>循環腫瘤細胞自動檢測系統取得之免疫螢光影像，可自動進行以下步驟：</w:t>
-      </w:r>
-    </w:p>
-    <w:p>
-      <w:pPr>
-        <w:pStyle w:val="ac"/>
-        <w:spacing w:line="240" w:lineRule="atLeast"/>
-        <w:ind w:leftChars="0"/>
-        <w:rPr>
-          <w:rFonts w:ascii="Times New Roman" w:eastAsia="標楷體" w:hAnsi="Times New Roman" w:cs="Times New Roman"/>
-          <w:sz w:val="28"/>
-          <w:szCs w:val="28"/>
-        </w:rPr>
-      </w:pPr>
-      <w:r>
-        <w:rPr>
-          <w:rFonts w:ascii="Times New Roman" w:eastAsia="標楷體" w:hAnsi="Times New Roman" w:cs="Times New Roman"/>
-          <w:sz w:val="28"/>
-          <w:szCs w:val="28"/>
-        </w:rPr>
-        <w:t>1.</w:t>
-      </w:r>
-      <w:r>
-        <w:rPr>
-          <w:rFonts w:ascii="Times New Roman" w:eastAsia="標楷體" w:hAnsi="Times New Roman" w:cs="Times New Roman" w:hint="eastAsia"/>
-          <w:sz w:val="28"/>
-          <w:szCs w:val="28"/>
-        </w:rPr>
-        <w:t xml:space="preserve"> </w:t>
-      </w:r>
-      <w:r>
-        <w:rPr>
-          <w:rFonts w:ascii="Times New Roman" w:eastAsia="標楷體" w:hAnsi="Times New Roman" w:cs="Times New Roman"/>
-          <w:sz w:val="28"/>
-          <w:szCs w:val="28"/>
-        </w:rPr>
-        <w:t>影像讀取與前處理</w:t>
-      </w:r>
-    </w:p>
-    <w:p>
-      <w:pPr>
-        <w:pStyle w:val="ac"/>
-        <w:spacing w:line="240" w:lineRule="atLeast"/>
-        <w:ind w:leftChars="0"/>
-        <w:rPr>
-          <w:rFonts w:ascii="Times New Roman" w:eastAsia="標楷體" w:hAnsi="Times New Roman" w:cs="Times New Roman"/>
-          <w:sz w:val="28"/>
-          <w:szCs w:val="28"/>
-        </w:rPr>
-      </w:pPr>
-      <w:r>
-        <w:rPr>
-          <w:rFonts w:ascii="Times New Roman" w:eastAsia="標楷體" w:hAnsi="Times New Roman" w:cs="Times New Roman"/>
-          <w:sz w:val="28"/>
-          <w:szCs w:val="28"/>
-        </w:rPr>
-        <w:t>2.</w:t>
-      </w:r>
-      <w:r>
-        <w:rPr>
-          <w:rFonts w:ascii="Times New Roman" w:eastAsia="標楷體" w:hAnsi="Times New Roman" w:cs="Times New Roman" w:hint="eastAsia"/>
-          <w:sz w:val="28"/>
-          <w:szCs w:val="28"/>
-        </w:rPr>
-        <w:t xml:space="preserve"> </w:t>
-      </w:r>
-      <w:r>
-        <w:rPr>
-          <w:rFonts w:ascii="Times New Roman" w:eastAsia="標楷體" w:hAnsi="Times New Roman" w:cs="Times New Roman"/>
-          <w:sz w:val="28"/>
-          <w:szCs w:val="28"/>
-        </w:rPr>
-        <w:t>細胞區域偵測</w:t>
-      </w:r>
-    </w:p>
-    <w:p>
-      <w:pPr>
-        <w:pStyle w:val="ac"/>
-        <w:spacing w:line="240" w:lineRule="atLeast"/>
-        <w:ind w:leftChars="0"/>
-        <w:rPr>
-          <w:rFonts w:ascii="Times New Roman" w:eastAsia="標楷體" w:hAnsi="Times New Roman" w:cs="Times New Roman"/>
-          <w:sz w:val="28"/>
-          <w:szCs w:val="28"/>
-        </w:rPr>
-      </w:pPr>
-      <w:r>
-        <w:rPr>
-          <w:rFonts w:ascii="Times New Roman" w:eastAsia="標楷體" w:hAnsi="Times New Roman" w:cs="Times New Roman"/>
-          <w:sz w:val="28"/>
-          <w:szCs w:val="28"/>
-        </w:rPr>
-        <w:t>3.</w:t>
-      </w:r>
-      <w:r>
-        <w:rPr>
-          <w:rFonts w:ascii="Times New Roman" w:eastAsia="標楷體" w:hAnsi="Times New Roman" w:cs="Times New Roman" w:hint="eastAsia"/>
-          <w:sz w:val="28"/>
-          <w:szCs w:val="28"/>
-        </w:rPr>
-        <w:t xml:space="preserve"> </w:t>
-      </w:r>
-      <w:r>
-        <w:rPr>
-          <w:rFonts w:ascii="Times New Roman" w:eastAsia="標楷體" w:hAnsi="Times New Roman" w:cs="Times New Roman"/>
-          <w:sz w:val="28"/>
-          <w:szCs w:val="28"/>
-        </w:rPr>
-        <w:t>螢光通道分層分析</w:t>
-      </w:r>
-      <w:r>
-        <w:rPr>
-          <w:rFonts w:ascii="Times New Roman" w:eastAsia="標楷體" w:hAnsi="Times New Roman" w:cs="Times New Roman" w:hint="eastAsia"/>
-          <w:sz w:val="28"/>
-          <w:szCs w:val="28"/>
-        </w:rPr>
-        <w:t xml:space="preserve"> (</w:t>
-      </w:r>
-      <w:r>
-        <w:rPr>
-          <w:rFonts w:ascii="Times New Roman" w:eastAsia="標楷體" w:hAnsi="Times New Roman" w:cs="Times New Roman"/>
-          <w:sz w:val="28"/>
-          <w:szCs w:val="28"/>
-        </w:rPr>
-        <w:t>DAPI</w:t>
-      </w:r>
-      <w:r>
-        <w:rPr>
-          <w:rFonts w:ascii="Times New Roman" w:eastAsia="標楷體" w:hAnsi="Times New Roman" w:cs="Times New Roman" w:hint="eastAsia"/>
-          <w:sz w:val="28"/>
-          <w:szCs w:val="28"/>
-        </w:rPr>
-        <w:t xml:space="preserve"> </w:t>
-      </w:r>
-      <w:r>
-        <w:rPr>
-          <w:rFonts w:ascii="Times New Roman" w:eastAsia="標楷體" w:hAnsi="Times New Roman" w:cs="Times New Roman"/>
-          <w:sz w:val="28"/>
-          <w:szCs w:val="28"/>
-        </w:rPr>
-        <w:t>/</w:t>
-      </w:r>
-      <w:r>
-        <w:rPr>
-          <w:rFonts w:ascii="Times New Roman" w:eastAsia="標楷體" w:hAnsi="Times New Roman" w:cs="Times New Roman" w:hint="eastAsia"/>
-          <w:sz w:val="28"/>
-          <w:szCs w:val="28"/>
-        </w:rPr>
-        <w:t xml:space="preserve"> </w:t>
-      </w:r>
-      <w:r>
-        <w:rPr>
-          <w:rFonts w:ascii="Times New Roman" w:eastAsia="標楷體" w:hAnsi="Times New Roman" w:cs="Times New Roman"/>
-          <w:sz w:val="28"/>
-          <w:szCs w:val="28"/>
-        </w:rPr>
-        <w:t>CD45</w:t>
-      </w:r>
-      <w:r>
-        <w:rPr>
-          <w:rFonts w:ascii="Times New Roman" w:eastAsia="標楷體" w:hAnsi="Times New Roman" w:cs="Times New Roman" w:hint="eastAsia"/>
-          <w:sz w:val="28"/>
-          <w:szCs w:val="28"/>
-        </w:rPr>
-        <w:t xml:space="preserve"> </w:t>
-      </w:r>
-      <w:r>
-        <w:rPr>
-          <w:rFonts w:ascii="Times New Roman" w:eastAsia="標楷體" w:hAnsi="Times New Roman" w:cs="Times New Roman"/>
-          <w:sz w:val="28"/>
-          <w:szCs w:val="28"/>
-        </w:rPr>
-        <w:t>/</w:t>
-      </w:r>
-      <w:r>
-        <w:rPr>
-          <w:rFonts w:ascii="Times New Roman" w:eastAsia="標楷體" w:hAnsi="Times New Roman" w:cs="Times New Roman" w:hint="eastAsia"/>
-          <w:sz w:val="28"/>
-          <w:szCs w:val="28"/>
-        </w:rPr>
-        <w:t xml:space="preserve"> </w:t>
-      </w:r>
-      <w:proofErr w:type="spellStart"/>
-      <w:r>
-        <w:rPr>
-          <w:rFonts w:ascii="Times New Roman" w:eastAsia="標楷體" w:hAnsi="Times New Roman" w:cs="Times New Roman"/>
-          <w:sz w:val="28"/>
-          <w:szCs w:val="28"/>
-        </w:rPr>
-        <w:t>EpCAM</w:t>
-      </w:r>
-      <w:proofErr w:type="spellEnd"/>
-      <w:r>
-        <w:rPr>
-          <w:rFonts w:ascii="Times New Roman" w:eastAsia="標楷體" w:hAnsi="Times New Roman" w:cs="Times New Roman" w:hint="eastAsia"/>
-          <w:sz w:val="28"/>
-          <w:szCs w:val="28"/>
-        </w:rPr>
-        <w:t xml:space="preserve"> </w:t>
-      </w:r>
-      <w:r>
-        <w:rPr>
-          <w:rFonts w:ascii="Times New Roman" w:eastAsia="標楷體" w:hAnsi="Times New Roman" w:cs="Times New Roman"/>
-          <w:sz w:val="28"/>
-          <w:szCs w:val="28"/>
-        </w:rPr>
-        <w:t>/</w:t>
-      </w:r>
-      <w:r>
-        <w:rPr>
-          <w:rFonts w:ascii="Times New Roman" w:eastAsia="標楷體" w:hAnsi="Times New Roman" w:cs="Times New Roman" w:hint="eastAsia"/>
-          <w:sz w:val="28"/>
-          <w:szCs w:val="28"/>
-        </w:rPr>
-        <w:t xml:space="preserve"> </w:t>
-      </w:r>
-      <w:r>
-        <w:rPr>
-          <w:rFonts w:ascii="Times New Roman" w:eastAsia="標楷體" w:hAnsi="Times New Roman" w:cs="Times New Roman"/>
-          <w:sz w:val="28"/>
-          <w:szCs w:val="28"/>
-        </w:rPr>
-        <w:t>CSV</w:t>
-      </w:r>
-      <w:r>
-        <w:rPr>
-          <w:rFonts w:ascii="Times New Roman" w:eastAsia="標楷體" w:hAnsi="Times New Roman" w:cs="Times New Roman" w:hint="eastAsia"/>
-          <w:sz w:val="28"/>
-          <w:szCs w:val="28"/>
-        </w:rPr>
-        <w:t>)</w:t>
-      </w:r>
-    </w:p>
-    <w:p>
-      <w:pPr>
-        <w:pStyle w:val="ac"/>
-        <w:spacing w:line="240" w:lineRule="atLeast"/>
-        <w:ind w:leftChars="0"/>
-        <w:rPr>
-          <w:rFonts w:ascii="Times New Roman" w:eastAsia="標楷體" w:hAnsi="Times New Roman" w:cs="Times New Roman"/>
-          <w:sz w:val="28"/>
-          <w:szCs w:val="28"/>
-        </w:rPr>
-      </w:pPr>
-      <w:r>
-        <w:rPr>
-          <w:rFonts w:ascii="Times New Roman" w:eastAsia="標楷體" w:hAnsi="Times New Roman" w:cs="Times New Roman"/>
-          <w:sz w:val="28"/>
-          <w:szCs w:val="28"/>
-        </w:rPr>
-        <w:t>4.</w:t>
-      </w:r>
-      <w:r>
-        <w:rPr>
-          <w:rFonts w:ascii="Times New Roman" w:eastAsia="標楷體" w:hAnsi="Times New Roman" w:cs="Times New Roman" w:hint="eastAsia"/>
-          <w:sz w:val="28"/>
-          <w:szCs w:val="28"/>
-        </w:rPr>
-        <w:t xml:space="preserve"> </w:t>
-      </w:r>
-      <w:r>
-        <w:rPr>
-          <w:rFonts w:ascii="Times New Roman" w:eastAsia="標楷體" w:hAnsi="Times New Roman" w:cs="Times New Roman" w:hint="eastAsia"/>
-          <w:sz w:val="28"/>
-          <w:szCs w:val="28"/>
-        </w:rPr>
-        <w:t xml:space="preserve"> </w:t>
-      </w:r>
-      <w:r>
-        <w:rPr>
-          <w:rFonts w:ascii="Times New Roman" w:eastAsia="標楷體" w:hAnsi="Times New Roman" w:cs="Times New Roman" w:hint="eastAsia"/>
-          <w:sz w:val="28"/>
-          <w:szCs w:val="28"/>
-        </w:rPr>
-        <w:t>CTC</w:t>
-      </w:r>
-      <w:r>
-        <w:rPr>
-          <w:rFonts w:ascii="Times New Roman" w:eastAsia="標楷體" w:hAnsi="Times New Roman" w:cs="Times New Roman" w:hint="eastAsia"/>
-          <w:sz w:val="28"/>
-          <w:szCs w:val="28"/>
-        </w:rPr>
-        <w:t>影像判讀</w:t>
-      </w:r>
-    </w:p>
-    <w:p>
-      <w:pPr>
-        <w:pStyle w:val="ac"/>
-        <w:spacing w:line="240" w:lineRule="atLeast"/>
-        <w:ind w:leftChars="0"/>
-        <w:rPr>
-          <w:rFonts w:ascii="Times New Roman" w:eastAsia="標楷體" w:hAnsi="Times New Roman" w:cs="Times New Roman"/>
-          <w:sz w:val="28"/>
-          <w:szCs w:val="28"/>
-        </w:rPr>
-      </w:pPr>
-      <w:r>
-        <w:rPr>
-          <w:rFonts w:ascii="Times New Roman" w:eastAsia="標楷體" w:hAnsi="Times New Roman" w:cs="Times New Roman"/>
-          <w:sz w:val="28"/>
-          <w:szCs w:val="28"/>
-        </w:rPr>
-        <w:t>5.</w:t>
-      </w:r>
-      <w:r>
-        <w:rPr>
-          <w:rFonts w:ascii="Times New Roman" w:eastAsia="標楷體" w:hAnsi="Times New Roman" w:cs="Times New Roman" w:hint="eastAsia"/>
-          <w:sz w:val="28"/>
-          <w:szCs w:val="28"/>
-        </w:rPr>
-        <w:t xml:space="preserve"> </w:t>
-      </w:r>
-      <w:r>
-        <w:rPr>
-          <w:rFonts w:ascii="Times New Roman" w:eastAsia="標楷體" w:hAnsi="Times New Roman" w:cs="Times New Roman"/>
-          <w:sz w:val="28"/>
-          <w:szCs w:val="28"/>
-        </w:rPr>
-        <w:t>結果輸出與報告產生</w:t>
+        <w:t>循環腫瘤細胞自動檢測系統取得之免疫螢光</w:t>
       </w:r>
     </w:p>
     <w:p>
@@ -1345,7 +1035,6 @@
           <w:sz w:val="28"/>
           <w:szCs w:val="28"/>
         </w:rPr>
-        <w:lastRenderedPageBreak/>
         <w:t>驗證方法與項目</w:t>
       </w:r>
     </w:p>
@@ -2010,6 +1699,7 @@
                 <w:sz w:val="28"/>
                 <w:szCs w:val="28"/>
               </w:rPr>
+              <w:lastRenderedPageBreak/>
               <w:t>輸出一致性</w:t>
             </w:r>
           </w:p>
@@ -2706,11 +2396,11 @@
             </w:pPr>
             <w:r>
               <w:rPr>
-                <w:rFonts w:ascii="Times New Roman" w:eastAsia="標楷體" w:hAnsi="Times New Roman" w:cs="Times New Roman"/>
-                <w:sz w:val="28"/>
-                <w:szCs w:val="28"/>
-              </w:rPr>
-              <w:t>通過</w:t>
+                <w:rFonts w:ascii="Times New Roman" w:eastAsia="標楷體" w:hAnsi="Times New Roman" w:cs="Times New Roman" w:hint="eastAsia"/>
+                <w:sz w:val="28"/>
+                <w:szCs w:val="28"/>
+              </w:rPr>
+              <w:t>失敗</w:t>
             </w:r>
           </w:p>
         </w:tc>
@@ -2810,11 +2500,11 @@
             </w:pPr>
             <w:r>
               <w:rPr>
-                <w:rFonts w:ascii="Times New Roman" w:eastAsia="標楷體" w:hAnsi="Times New Roman" w:cs="Times New Roman"/>
-                <w:sz w:val="28"/>
-                <w:szCs w:val="28"/>
-              </w:rPr>
-              <w:t>通過</w:t>
+                <w:rFonts w:ascii="Times New Roman" w:eastAsia="標楷體" w:hAnsi="Times New Roman" w:cs="Times New Roman" w:hint="eastAsia"/>
+                <w:sz w:val="28"/>
+                <w:szCs w:val="28"/>
+              </w:rPr>
+              <w:t>失敗</w:t>
             </w:r>
           </w:p>
         </w:tc>
@@ -2859,7 +2549,6 @@
           <w:sz w:val="28"/>
           <w:szCs w:val="28"/>
         </w:rPr>
-        <w:lastRenderedPageBreak/>
         <w:t>結論</w:t>
       </w:r>
     </w:p>

</xml_diff>